<commit_message>
Added Cover Page in Documents
</commit_message>
<xml_diff>
--- a/Comparative Analysis Study.docx
+++ b/Comparative Analysis Study.docx
@@ -4,21 +4,1358 @@
   <w:body>
     <w:p>
       <w:pPr>
-        <w:pStyle w:val="Heading1"/>
-      </w:pPr>
+        <w:pStyle w:val="Heading2"/>
+      </w:pPr>
+    </w:p>
+    <w:p>
+      <w:pPr>
+        <w:jc w:val="both"/>
+        <w:rPr>
+          <w:rFonts w:asciiTheme="majorBidi" w:hAnsiTheme="majorBidi" w:cstheme="majorBidi"/>
+        </w:rPr>
+      </w:pPr>
+      <w:bookmarkStart w:id="0" w:name="_Hlk210477008"/>
       <w:r>
-        <w:t>Comparative Study Analysis</w:t>
+        <w:rPr>
+          <w:rFonts w:asciiTheme="majorBidi" w:hAnsiTheme="majorBidi" w:cstheme="majorBidi"/>
+          <w:noProof/>
+        </w:rPr>
+        <mc:AlternateContent>
+          <mc:Choice Requires="wps">
+            <w:drawing>
+              <wp:anchor distT="0" distB="0" distL="114300" distR="114300" simplePos="0" relativeHeight="251661824" behindDoc="0" locked="0" layoutInCell="1" allowOverlap="1" wp14:anchorId="57914CBE" wp14:editId="06200956">
+                <wp:simplePos x="0" y="0"/>
+                <wp:positionH relativeFrom="margin">
+                  <wp:posOffset>-944880</wp:posOffset>
+                </wp:positionH>
+                <wp:positionV relativeFrom="paragraph">
+                  <wp:posOffset>7322185</wp:posOffset>
+                </wp:positionV>
+                <wp:extent cx="7376160" cy="1233805"/>
+                <wp:effectExtent l="0" t="0" r="0" b="0"/>
+                <wp:wrapNone/>
+                <wp:docPr id="24" name="TextBox 5"/>
+                <wp:cNvGraphicFramePr/>
+                <a:graphic xmlns:a="http://schemas.openxmlformats.org/drawingml/2006/main">
+                  <a:graphicData uri="http://schemas.microsoft.com/office/word/2010/wordprocessingShape">
+                    <wps:wsp>
+                      <wps:cNvSpPr txBox="1"/>
+                      <wps:spPr>
+                        <a:xfrm>
+                          <a:off x="0" y="0"/>
+                          <a:ext cx="7376160" cy="1233805"/>
+                        </a:xfrm>
+                        <a:prstGeom prst="rect">
+                          <a:avLst/>
+                        </a:prstGeom>
+                      </wps:spPr>
+                      <wps:txbx>
+                        <w:txbxContent>
+                          <w:p>
+                            <w:pPr>
+                              <w:spacing w:before="160" w:line="168" w:lineRule="auto"/>
+                              <w:jc w:val="center"/>
+                              <w:rPr>
+                                <w:rFonts w:ascii="Copperplate Gothic Bold" w:eastAsia="Manrope Bold" w:hAnsi="Copperplate Gothic Bold"/>
+                                <w:b/>
+                                <w:bCs/>
+                                <w:color w:val="0F9ED5"/>
+                                <w:spacing w:val="-29"/>
+                                <w:kern w:val="24"/>
+                                <w:sz w:val="44"/>
+                                <w:szCs w:val="44"/>
+                                <w14:textFill>
+                                  <w14:solidFill>
+                                    <w14:srgbClr w14:val="0F9ED5">
+                                      <w14:lumMod w14:val="75000"/>
+                                    </w14:srgbClr>
+                                  </w14:solidFill>
+                                </w14:textFill>
+                              </w:rPr>
+                            </w:pPr>
+                            <w:r>
+                              <w:rPr>
+                                <w:rFonts w:ascii="Copperplate Gothic Bold" w:eastAsia="Manrope Bold" w:hAnsi="Copperplate Gothic Bold"/>
+                                <w:b/>
+                                <w:bCs/>
+                                <w:color w:val="0F9ED5"/>
+                                <w:spacing w:val="-29"/>
+                                <w:kern w:val="24"/>
+                                <w:sz w:val="44"/>
+                                <w:szCs w:val="44"/>
+                                <w14:textFill>
+                                  <w14:solidFill>
+                                    <w14:srgbClr w14:val="0F9ED5">
+                                      <w14:lumMod w14:val="75000"/>
+                                    </w14:srgbClr>
+                                  </w14:solidFill>
+                                </w14:textFill>
+                              </w:rPr>
+                              <w:t>Practicum - I</w:t>
+                            </w:r>
+                          </w:p>
+                          <w:p>
+                            <w:pPr>
+                              <w:spacing w:before="160" w:line="168" w:lineRule="auto"/>
+                              <w:jc w:val="center"/>
+                              <w:rPr>
+                                <w:rFonts w:ascii="Copperplate Gothic Bold" w:eastAsia="Manrope Bold" w:hAnsi="Copperplate Gothic Bold"/>
+                                <w:b/>
+                                <w:bCs/>
+                                <w:color w:val="0F9ED5"/>
+                                <w:spacing w:val="-29"/>
+                                <w:kern w:val="24"/>
+                                <w:sz w:val="36"/>
+                                <w:szCs w:val="36"/>
+                                <w14:textFill>
+                                  <w14:solidFill>
+                                    <w14:srgbClr w14:val="0F9ED5">
+                                      <w14:lumMod w14:val="75000"/>
+                                    </w14:srgbClr>
+                                  </w14:solidFill>
+                                </w14:textFill>
+                              </w:rPr>
+                            </w:pPr>
+                          </w:p>
+                        </w:txbxContent>
+                      </wps:txbx>
+                      <wps:bodyPr wrap="square" lIns="0" tIns="0" rIns="0" bIns="0" rtlCol="0" anchor="t">
+                        <a:spAutoFit/>
+                      </wps:bodyPr>
+                    </wps:wsp>
+                  </a:graphicData>
+                </a:graphic>
+                <wp14:sizeRelH relativeFrom="margin">
+                  <wp14:pctWidth>0</wp14:pctWidth>
+                </wp14:sizeRelH>
+              </wp:anchor>
+            </w:drawing>
+          </mc:Choice>
+          <mc:Fallback>
+            <w:pict>
+              <v:shapetype w14:anchorId="57914CBE" id="_x0000_t202" coordsize="21600,21600" o:spt="202" path="m,l,21600r21600,l21600,xe">
+                <v:stroke joinstyle="miter"/>
+                <v:path gradientshapeok="t" o:connecttype="rect"/>
+              </v:shapetype>
+              <v:shape id="TextBox 5" o:spid="_x0000_s1026" type="#_x0000_t202" style="position:absolute;left:0;text-align:left;margin-left:-74.4pt;margin-top:576.55pt;width:580.8pt;height:97.15pt;z-index:251661824;visibility:visible;mso-wrap-style:square;mso-width-percent:0;mso-wrap-distance-left:9pt;mso-wrap-distance-top:0;mso-wrap-distance-right:9pt;mso-wrap-distance-bottom:0;mso-position-horizontal:absolute;mso-position-horizontal-relative:margin;mso-position-vertical:absolute;mso-position-vertical-relative:text;mso-width-percent:0;mso-width-relative:margin;v-text-anchor:top" o:gfxdata="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" filled="f" stroked="f">
+                <v:textbox style="mso-fit-shape-to-text:t" inset="0,0,0,0">
+                  <w:txbxContent>
+                    <w:p>
+                      <w:pPr>
+                        <w:spacing w:before="160" w:line="168" w:lineRule="auto"/>
+                        <w:jc w:val="center"/>
+                        <w:rPr>
+                          <w:rFonts w:ascii="Copperplate Gothic Bold" w:eastAsia="Manrope Bold" w:hAnsi="Copperplate Gothic Bold"/>
+                          <w:b/>
+                          <w:bCs/>
+                          <w:color w:val="0F9ED5"/>
+                          <w:spacing w:val="-29"/>
+                          <w:kern w:val="24"/>
+                          <w:sz w:val="44"/>
+                          <w:szCs w:val="44"/>
+                          <w14:textFill>
+                            <w14:solidFill>
+                              <w14:srgbClr w14:val="0F9ED5">
+                                <w14:lumMod w14:val="75000"/>
+                              </w14:srgbClr>
+                            </w14:solidFill>
+                          </w14:textFill>
+                        </w:rPr>
+                      </w:pPr>
+                      <w:r>
+                        <w:rPr>
+                          <w:rFonts w:ascii="Copperplate Gothic Bold" w:eastAsia="Manrope Bold" w:hAnsi="Copperplate Gothic Bold"/>
+                          <w:b/>
+                          <w:bCs/>
+                          <w:color w:val="0F9ED5"/>
+                          <w:spacing w:val="-29"/>
+                          <w:kern w:val="24"/>
+                          <w:sz w:val="44"/>
+                          <w:szCs w:val="44"/>
+                          <w14:textFill>
+                            <w14:solidFill>
+                              <w14:srgbClr w14:val="0F9ED5">
+                                <w14:lumMod w14:val="75000"/>
+                              </w14:srgbClr>
+                            </w14:solidFill>
+                          </w14:textFill>
+                        </w:rPr>
+                        <w:t>Practicum - I</w:t>
+                      </w:r>
+                    </w:p>
+                    <w:p>
+                      <w:pPr>
+                        <w:spacing w:before="160" w:line="168" w:lineRule="auto"/>
+                        <w:jc w:val="center"/>
+                        <w:rPr>
+                          <w:rFonts w:ascii="Copperplate Gothic Bold" w:eastAsia="Manrope Bold" w:hAnsi="Copperplate Gothic Bold"/>
+                          <w:b/>
+                          <w:bCs/>
+                          <w:color w:val="0F9ED5"/>
+                          <w:spacing w:val="-29"/>
+                          <w:kern w:val="24"/>
+                          <w:sz w:val="36"/>
+                          <w:szCs w:val="36"/>
+                          <w14:textFill>
+                            <w14:solidFill>
+                              <w14:srgbClr w14:val="0F9ED5">
+                                <w14:lumMod w14:val="75000"/>
+                              </w14:srgbClr>
+                            </w14:solidFill>
+                          </w14:textFill>
+                        </w:rPr>
+                      </w:pPr>
+                    </w:p>
+                  </w:txbxContent>
+                </v:textbox>
+                <w10:wrap anchorx="margin"/>
+              </v:shape>
+            </w:pict>
+          </mc:Fallback>
+        </mc:AlternateContent>
       </w:r>
       <w:r>
-        <w:br/>
-        <w:t>Automated Crypto Trading Platforms — MT5-based Trading Bot vs Market Alternatives</w:t>
+        <w:rPr>
+          <w:rFonts w:asciiTheme="majorBidi" w:eastAsia="Aptos" w:hAnsiTheme="majorBidi" w:cstheme="majorBidi"/>
+          <w:noProof/>
+          <w:kern w:val="2"/>
+          <w14:ligatures w14:val="standardContextual"/>
+        </w:rPr>
+        <mc:AlternateContent>
+          <mc:Choice Requires="wps">
+            <w:drawing>
+              <wp:anchor distT="0" distB="0" distL="114300" distR="114300" simplePos="0" relativeHeight="251658752" behindDoc="0" locked="0" layoutInCell="1" allowOverlap="1" wp14:anchorId="03BE6D77" wp14:editId="7314A0DD">
+                <wp:simplePos x="0" y="0"/>
+                <wp:positionH relativeFrom="margin">
+                  <wp:posOffset>-1143000</wp:posOffset>
+                </wp:positionH>
+                <wp:positionV relativeFrom="paragraph">
+                  <wp:posOffset>7108824</wp:posOffset>
+                </wp:positionV>
+                <wp:extent cx="7998460" cy="68580"/>
+                <wp:effectExtent l="0" t="0" r="2540" b="7620"/>
+                <wp:wrapNone/>
+                <wp:docPr id="22" name="TextBox 5"/>
+                <wp:cNvGraphicFramePr/>
+                <a:graphic xmlns:a="http://schemas.openxmlformats.org/drawingml/2006/main">
+                  <a:graphicData uri="http://schemas.microsoft.com/office/word/2010/wordprocessingShape">
+                    <wps:wsp>
+                      <wps:cNvSpPr txBox="1"/>
+                      <wps:spPr>
+                        <a:xfrm flipV="1">
+                          <a:off x="0" y="0"/>
+                          <a:ext cx="7998460" cy="68580"/>
+                        </a:xfrm>
+                        <a:prstGeom prst="rect">
+                          <a:avLst/>
+                        </a:prstGeom>
+                        <a:solidFill>
+                          <a:srgbClr val="0E2841">
+                            <a:lumMod val="50000"/>
+                            <a:lumOff val="50000"/>
+                          </a:srgbClr>
+                        </a:solidFill>
+                      </wps:spPr>
+                      <wps:txbx>
+                        <w:txbxContent>
+                          <w:p>
+                            <w:pPr>
+                              <w:spacing w:before="160" w:line="168" w:lineRule="auto"/>
+                              <w:jc w:val="center"/>
+                              <w:rPr>
+                                <w:rFonts w:ascii="Manrope" w:eastAsia="Manrope Bold" w:hAnsi="Manrope"/>
+                                <w:b/>
+                                <w:bCs/>
+                                <w:color w:val="FFFFFF"/>
+                                <w:spacing w:val="-29"/>
+                                <w:kern w:val="24"/>
+                                <w:sz w:val="50"/>
+                                <w:szCs w:val="50"/>
+                              </w:rPr>
+                            </w:pPr>
+                          </w:p>
+                        </w:txbxContent>
+                      </wps:txbx>
+                      <wps:bodyPr wrap="square" lIns="0" tIns="0" rIns="0" bIns="0" rtlCol="0" anchor="t">
+                        <a:noAutofit/>
+                      </wps:bodyPr>
+                    </wps:wsp>
+                  </a:graphicData>
+                </a:graphic>
+                <wp14:sizeRelH relativeFrom="margin">
+                  <wp14:pctWidth>0</wp14:pctWidth>
+                </wp14:sizeRelH>
+                <wp14:sizeRelV relativeFrom="margin">
+                  <wp14:pctHeight>0</wp14:pctHeight>
+                </wp14:sizeRelV>
+              </wp:anchor>
+            </w:drawing>
+          </mc:Choice>
+          <mc:Fallback>
+            <w:pict>
+              <v:shape w14:anchorId="03BE6D77" id="_x0000_s1027" type="#_x0000_t202" style="position:absolute;left:0;text-align:left;margin-left:-90pt;margin-top:559.75pt;width:629.8pt;height:5.4pt;flip:y;z-index:251658752;visibility:visible;mso-wrap-style:square;mso-width-percent:0;mso-height-percent:0;mso-wrap-distance-left:9pt;mso-wrap-distance-top:0;mso-wrap-distance-right:9pt;mso-wrap-distance-bottom:0;mso-position-horizontal:absolute;mso-position-horizontal-relative:margin;mso-position-vertical:absolute;mso-position-vertical-relative:text;mso-width-percent:0;mso-height-percent:0;mso-width-relative:margin;mso-height-relative:margin;v-text-anchor:top" o:gfxdata="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" fillcolor="#4e95d9" stroked="f">
+                <v:textbox inset="0,0,0,0">
+                  <w:txbxContent>
+                    <w:p>
+                      <w:pPr>
+                        <w:spacing w:before="160" w:line="168" w:lineRule="auto"/>
+                        <w:jc w:val="center"/>
+                        <w:rPr>
+                          <w:rFonts w:ascii="Manrope" w:eastAsia="Manrope Bold" w:hAnsi="Manrope"/>
+                          <w:b/>
+                          <w:bCs/>
+                          <w:color w:val="FFFFFF"/>
+                          <w:spacing w:val="-29"/>
+                          <w:kern w:val="24"/>
+                          <w:sz w:val="50"/>
+                          <w:szCs w:val="50"/>
+                        </w:rPr>
+                      </w:pPr>
+                    </w:p>
+                  </w:txbxContent>
+                </v:textbox>
+                <w10:wrap anchorx="margin"/>
+              </v:shape>
+            </w:pict>
+          </mc:Fallback>
+        </mc:AlternateContent>
+      </w:r>
+      <w:r>
+        <w:rPr>
+          <w:rFonts w:asciiTheme="majorBidi" w:eastAsia="Aptos" w:hAnsiTheme="majorBidi" w:cstheme="majorBidi"/>
+          <w:noProof/>
+          <w:kern w:val="2"/>
+          <w14:ligatures w14:val="standardContextual"/>
+        </w:rPr>
+        <mc:AlternateContent>
+          <mc:Choice Requires="wps">
+            <w:drawing>
+              <wp:anchor distT="0" distB="0" distL="114300" distR="114300" simplePos="0" relativeHeight="251655680" behindDoc="0" locked="0" layoutInCell="1" allowOverlap="1" wp14:anchorId="58F45EC5" wp14:editId="31E49657">
+                <wp:simplePos x="0" y="0"/>
+                <wp:positionH relativeFrom="page">
+                  <wp:posOffset>-45720</wp:posOffset>
+                </wp:positionH>
+                <wp:positionV relativeFrom="paragraph">
+                  <wp:posOffset>5303520</wp:posOffset>
+                </wp:positionV>
+                <wp:extent cx="7802880" cy="1933459"/>
+                <wp:effectExtent l="0" t="0" r="7620" b="0"/>
+                <wp:wrapNone/>
+                <wp:docPr id="2" name="TextBox 5"/>
+                <wp:cNvGraphicFramePr/>
+                <a:graphic xmlns:a="http://schemas.openxmlformats.org/drawingml/2006/main">
+                  <a:graphicData uri="http://schemas.microsoft.com/office/word/2010/wordprocessingShape">
+                    <wps:wsp>
+                      <wps:cNvSpPr txBox="1"/>
+                      <wps:spPr>
+                        <a:xfrm>
+                          <a:off x="0" y="0"/>
+                          <a:ext cx="7802880" cy="1933459"/>
+                        </a:xfrm>
+                        <a:prstGeom prst="rect">
+                          <a:avLst/>
+                        </a:prstGeom>
+                        <a:solidFill>
+                          <a:sysClr val="window" lastClr="FFFFFF"/>
+                        </a:solidFill>
+                      </wps:spPr>
+                      <wps:txbx>
+                        <w:txbxContent>
+                          <w:p>
+                            <w:pPr>
+                              <w:spacing w:before="160" w:line="168" w:lineRule="auto"/>
+                              <w:jc w:val="center"/>
+                              <w:rPr>
+                                <w:rFonts w:ascii="Manrope" w:eastAsia="Manrope Bold" w:hAnsi="Manrope"/>
+                                <w:b/>
+                                <w:bCs/>
+                                <w:color w:val="244061" w:themeColor="accent1" w:themeShade="80"/>
+                                <w:spacing w:val="-29"/>
+                                <w:kern w:val="24"/>
+                                <w:sz w:val="36"/>
+                                <w:szCs w:val="36"/>
+                              </w:rPr>
+                            </w:pPr>
+                            <w:r>
+                              <w:rPr>
+                                <w:rFonts w:ascii="Manrope" w:eastAsia="Manrope Bold" w:hAnsi="Manrope"/>
+                                <w:b/>
+                                <w:bCs/>
+                                <w:color w:val="244061" w:themeColor="accent1" w:themeShade="80"/>
+                                <w:spacing w:val="-29"/>
+                                <w:kern w:val="24"/>
+                                <w:sz w:val="36"/>
+                                <w:szCs w:val="36"/>
+                              </w:rPr>
+                              <w:t>Syed Waqar Ali</w:t>
+                            </w:r>
+                            <w:r>
+                              <w:rPr>
+                                <w:rFonts w:ascii="Manrope" w:eastAsia="Manrope Bold" w:hAnsi="Manrope"/>
+                                <w:b/>
+                                <w:bCs/>
+                                <w:color w:val="244061" w:themeColor="accent1" w:themeShade="80"/>
+                                <w:spacing w:val="-29"/>
+                                <w:kern w:val="24"/>
+                                <w:sz w:val="36"/>
+                                <w:szCs w:val="36"/>
+                              </w:rPr>
+                              <w:tab/>
+                            </w:r>
+                            <w:r>
+                              <w:rPr>
+                                <w:rFonts w:ascii="Manrope" w:eastAsia="Manrope Bold" w:hAnsi="Manrope"/>
+                                <w:b/>
+                                <w:bCs/>
+                                <w:color w:val="244061" w:themeColor="accent1" w:themeShade="80"/>
+                                <w:spacing w:val="-29"/>
+                                <w:kern w:val="24"/>
+                                <w:sz w:val="36"/>
+                                <w:szCs w:val="36"/>
+                              </w:rPr>
+                              <w:tab/>
+                            </w:r>
+                            <w:r>
+                              <w:rPr>
+                                <w:rFonts w:ascii="Manrope" w:eastAsia="Manrope Bold" w:hAnsi="Manrope"/>
+                                <w:b/>
+                                <w:bCs/>
+                                <w:color w:val="244061" w:themeColor="accent1" w:themeShade="80"/>
+                                <w:spacing w:val="-29"/>
+                                <w:kern w:val="24"/>
+                                <w:sz w:val="36"/>
+                                <w:szCs w:val="36"/>
+                              </w:rPr>
+                              <w:tab/>
+                            </w:r>
+                            <w:r>
+                              <w:rPr>
+                                <w:rFonts w:ascii="Manrope" w:eastAsia="Manrope Bold" w:hAnsi="Manrope"/>
+                                <w:b/>
+                                <w:bCs/>
+                                <w:color w:val="244061" w:themeColor="accent1" w:themeShade="80"/>
+                                <w:spacing w:val="-29"/>
+                                <w:kern w:val="24"/>
+                                <w:sz w:val="36"/>
+                                <w:szCs w:val="36"/>
+                              </w:rPr>
+                              <w:t>24k-8301</w:t>
+                            </w:r>
+                          </w:p>
+                          <w:p>
+                            <w:pPr>
+                              <w:spacing w:before="160" w:line="168" w:lineRule="auto"/>
+                              <w:jc w:val="center"/>
+                              <w:rPr>
+                                <w:rFonts w:ascii="Manrope" w:eastAsia="Manrope Bold" w:hAnsi="Manrope"/>
+                                <w:b/>
+                                <w:bCs/>
+                                <w:color w:val="244061" w:themeColor="accent1" w:themeShade="80"/>
+                                <w:spacing w:val="-29"/>
+                                <w:kern w:val="24"/>
+                                <w:sz w:val="36"/>
+                                <w:szCs w:val="36"/>
+                              </w:rPr>
+                            </w:pPr>
+                            <w:r>
+                              <w:rPr>
+                                <w:rFonts w:ascii="Manrope" w:eastAsia="Manrope Bold" w:hAnsi="Manrope"/>
+                                <w:b/>
+                                <w:bCs/>
+                                <w:color w:val="244061" w:themeColor="accent1" w:themeShade="80"/>
+                                <w:spacing w:val="-29"/>
+                                <w:kern w:val="24"/>
+                                <w:sz w:val="36"/>
+                                <w:szCs w:val="36"/>
+                              </w:rPr>
+                              <w:t>M</w:t>
+                            </w:r>
+                            <w:r>
+                              <w:rPr>
+                                <w:rFonts w:ascii="Manrope" w:eastAsia="Manrope Bold" w:hAnsi="Manrope"/>
+                                <w:b/>
+                                <w:bCs/>
+                                <w:color w:val="244061" w:themeColor="accent1" w:themeShade="80"/>
+                                <w:spacing w:val="-29"/>
+                                <w:kern w:val="24"/>
+                                <w:sz w:val="36"/>
+                                <w:szCs w:val="36"/>
+                              </w:rPr>
+                              <w:t>ohammad</w:t>
+                            </w:r>
+                            <w:r>
+                              <w:rPr>
+                                <w:rFonts w:ascii="Manrope" w:eastAsia="Manrope Bold" w:hAnsi="Manrope"/>
+                                <w:b/>
+                                <w:bCs/>
+                                <w:color w:val="244061" w:themeColor="accent1" w:themeShade="80"/>
+                                <w:spacing w:val="-29"/>
+                                <w:kern w:val="24"/>
+                                <w:sz w:val="36"/>
+                                <w:szCs w:val="36"/>
+                              </w:rPr>
+                              <w:t>. Mustansir</w:t>
+                            </w:r>
+                            <w:r>
+                              <w:rPr>
+                                <w:rFonts w:ascii="Manrope" w:eastAsia="Manrope Bold" w:hAnsi="Manrope"/>
+                                <w:b/>
+                                <w:bCs/>
+                                <w:color w:val="244061" w:themeColor="accent1" w:themeShade="80"/>
+                                <w:spacing w:val="-29"/>
+                                <w:kern w:val="24"/>
+                                <w:sz w:val="36"/>
+                                <w:szCs w:val="36"/>
+                              </w:rPr>
+                              <w:tab/>
+                              <w:t>24k-8305</w:t>
+                            </w:r>
+                          </w:p>
+                          <w:p>
+                            <w:pPr>
+                              <w:spacing w:before="160" w:line="168" w:lineRule="auto"/>
+                              <w:jc w:val="center"/>
+                              <w:rPr>
+                                <w:rFonts w:ascii="Manrope" w:eastAsia="Manrope Bold" w:hAnsi="Manrope"/>
+                                <w:b/>
+                                <w:bCs/>
+                                <w:color w:val="244061" w:themeColor="accent1" w:themeShade="80"/>
+                                <w:spacing w:val="-29"/>
+                                <w:kern w:val="24"/>
+                                <w:sz w:val="36"/>
+                                <w:szCs w:val="36"/>
+                              </w:rPr>
+                            </w:pPr>
+                            <w:r>
+                              <w:rPr>
+                                <w:rFonts w:ascii="Manrope" w:eastAsia="Manrope Bold" w:hAnsi="Manrope"/>
+                                <w:b/>
+                                <w:bCs/>
+                                <w:color w:val="244061" w:themeColor="accent1" w:themeShade="80"/>
+                                <w:spacing w:val="-29"/>
+                                <w:kern w:val="24"/>
+                                <w:sz w:val="36"/>
+                                <w:szCs w:val="36"/>
+                              </w:rPr>
+                              <w:t>Asad</w:t>
+                            </w:r>
+                            <w:r>
+                              <w:rPr>
+                                <w:rFonts w:ascii="Manrope" w:eastAsia="Manrope Bold" w:hAnsi="Manrope"/>
+                                <w:b/>
+                                <w:bCs/>
+                                <w:color w:val="244061" w:themeColor="accent1" w:themeShade="80"/>
+                                <w:spacing w:val="-29"/>
+                                <w:kern w:val="24"/>
+                                <w:sz w:val="36"/>
+                                <w:szCs w:val="36"/>
+                              </w:rPr>
+                              <w:tab/>
+                            </w:r>
+                            <w:r>
+                              <w:rPr>
+                                <w:rFonts w:ascii="Manrope" w:eastAsia="Manrope Bold" w:hAnsi="Manrope"/>
+                                <w:b/>
+                                <w:bCs/>
+                                <w:color w:val="244061" w:themeColor="accent1" w:themeShade="80"/>
+                                <w:spacing w:val="-29"/>
+                                <w:kern w:val="24"/>
+                                <w:sz w:val="36"/>
+                                <w:szCs w:val="36"/>
+                              </w:rPr>
+                              <w:tab/>
+                            </w:r>
+                            <w:r>
+                              <w:rPr>
+                                <w:rFonts w:ascii="Manrope" w:eastAsia="Manrope Bold" w:hAnsi="Manrope"/>
+                                <w:b/>
+                                <w:bCs/>
+                                <w:color w:val="244061" w:themeColor="accent1" w:themeShade="80"/>
+                                <w:spacing w:val="-29"/>
+                                <w:kern w:val="24"/>
+                                <w:sz w:val="36"/>
+                                <w:szCs w:val="36"/>
+                              </w:rPr>
+                              <w:tab/>
+                            </w:r>
+                            <w:r>
+                              <w:rPr>
+                                <w:rFonts w:ascii="Manrope" w:eastAsia="Manrope Bold" w:hAnsi="Manrope"/>
+                                <w:b/>
+                                <w:bCs/>
+                                <w:color w:val="244061" w:themeColor="accent1" w:themeShade="80"/>
+                                <w:spacing w:val="-29"/>
+                                <w:kern w:val="24"/>
+                                <w:sz w:val="36"/>
+                                <w:szCs w:val="36"/>
+                              </w:rPr>
+                              <w:tab/>
+                            </w:r>
+                            <w:r>
+                              <w:rPr>
+                                <w:rFonts w:ascii="Manrope" w:eastAsia="Manrope Bold" w:hAnsi="Manrope"/>
+                                <w:b/>
+                                <w:bCs/>
+                                <w:color w:val="244061" w:themeColor="accent1" w:themeShade="80"/>
+                                <w:spacing w:val="-29"/>
+                                <w:kern w:val="24"/>
+                                <w:sz w:val="36"/>
+                                <w:szCs w:val="36"/>
+                              </w:rPr>
+                              <w:tab/>
+                              <w:t>24k-8324</w:t>
+                            </w:r>
+                          </w:p>
+                        </w:txbxContent>
+                      </wps:txbx>
+                      <wps:bodyPr wrap="square" lIns="0" tIns="0" rIns="0" bIns="0" rtlCol="0" anchor="t">
+                        <a:spAutoFit/>
+                      </wps:bodyPr>
+                    </wps:wsp>
+                  </a:graphicData>
+                </a:graphic>
+                <wp14:sizeRelH relativeFrom="margin">
+                  <wp14:pctWidth>0</wp14:pctWidth>
+                </wp14:sizeRelH>
+              </wp:anchor>
+            </w:drawing>
+          </mc:Choice>
+          <mc:Fallback>
+            <w:pict>
+              <v:shape w14:anchorId="58F45EC5" id="_x0000_s1028" type="#_x0000_t202" style="position:absolute;left:0;text-align:left;margin-left:-3.6pt;margin-top:417.6pt;width:614.4pt;height:152.25pt;z-index:251655680;visibility:visible;mso-wrap-style:square;mso-width-percent:0;mso-wrap-distance-left:9pt;mso-wrap-distance-top:0;mso-wrap-distance-right:9pt;mso-wrap-distance-bottom:0;mso-position-horizontal:absolute;mso-position-horizontal-relative:page;mso-position-vertical:absolute;mso-position-vertical-relative:text;mso-width-percent:0;mso-width-relative:margin;v-text-anchor:top" o:gfxdata="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" fillcolor="window" stroked="f">
+                <v:textbox style="mso-fit-shape-to-text:t" inset="0,0,0,0">
+                  <w:txbxContent>
+                    <w:p>
+                      <w:pPr>
+                        <w:spacing w:before="160" w:line="168" w:lineRule="auto"/>
+                        <w:jc w:val="center"/>
+                        <w:rPr>
+                          <w:rFonts w:ascii="Manrope" w:eastAsia="Manrope Bold" w:hAnsi="Manrope"/>
+                          <w:b/>
+                          <w:bCs/>
+                          <w:color w:val="244061" w:themeColor="accent1" w:themeShade="80"/>
+                          <w:spacing w:val="-29"/>
+                          <w:kern w:val="24"/>
+                          <w:sz w:val="36"/>
+                          <w:szCs w:val="36"/>
+                        </w:rPr>
+                      </w:pPr>
+                      <w:r>
+                        <w:rPr>
+                          <w:rFonts w:ascii="Manrope" w:eastAsia="Manrope Bold" w:hAnsi="Manrope"/>
+                          <w:b/>
+                          <w:bCs/>
+                          <w:color w:val="244061" w:themeColor="accent1" w:themeShade="80"/>
+                          <w:spacing w:val="-29"/>
+                          <w:kern w:val="24"/>
+                          <w:sz w:val="36"/>
+                          <w:szCs w:val="36"/>
+                        </w:rPr>
+                        <w:t>Syed Waqar Ali</w:t>
+                      </w:r>
+                      <w:r>
+                        <w:rPr>
+                          <w:rFonts w:ascii="Manrope" w:eastAsia="Manrope Bold" w:hAnsi="Manrope"/>
+                          <w:b/>
+                          <w:bCs/>
+                          <w:color w:val="244061" w:themeColor="accent1" w:themeShade="80"/>
+                          <w:spacing w:val="-29"/>
+                          <w:kern w:val="24"/>
+                          <w:sz w:val="36"/>
+                          <w:szCs w:val="36"/>
+                        </w:rPr>
+                        <w:tab/>
+                      </w:r>
+                      <w:r>
+                        <w:rPr>
+                          <w:rFonts w:ascii="Manrope" w:eastAsia="Manrope Bold" w:hAnsi="Manrope"/>
+                          <w:b/>
+                          <w:bCs/>
+                          <w:color w:val="244061" w:themeColor="accent1" w:themeShade="80"/>
+                          <w:spacing w:val="-29"/>
+                          <w:kern w:val="24"/>
+                          <w:sz w:val="36"/>
+                          <w:szCs w:val="36"/>
+                        </w:rPr>
+                        <w:tab/>
+                      </w:r>
+                      <w:r>
+                        <w:rPr>
+                          <w:rFonts w:ascii="Manrope" w:eastAsia="Manrope Bold" w:hAnsi="Manrope"/>
+                          <w:b/>
+                          <w:bCs/>
+                          <w:color w:val="244061" w:themeColor="accent1" w:themeShade="80"/>
+                          <w:spacing w:val="-29"/>
+                          <w:kern w:val="24"/>
+                          <w:sz w:val="36"/>
+                          <w:szCs w:val="36"/>
+                        </w:rPr>
+                        <w:tab/>
+                      </w:r>
+                      <w:r>
+                        <w:rPr>
+                          <w:rFonts w:ascii="Manrope" w:eastAsia="Manrope Bold" w:hAnsi="Manrope"/>
+                          <w:b/>
+                          <w:bCs/>
+                          <w:color w:val="244061" w:themeColor="accent1" w:themeShade="80"/>
+                          <w:spacing w:val="-29"/>
+                          <w:kern w:val="24"/>
+                          <w:sz w:val="36"/>
+                          <w:szCs w:val="36"/>
+                        </w:rPr>
+                        <w:t>24k-8301</w:t>
+                      </w:r>
+                    </w:p>
+                    <w:p>
+                      <w:pPr>
+                        <w:spacing w:before="160" w:line="168" w:lineRule="auto"/>
+                        <w:jc w:val="center"/>
+                        <w:rPr>
+                          <w:rFonts w:ascii="Manrope" w:eastAsia="Manrope Bold" w:hAnsi="Manrope"/>
+                          <w:b/>
+                          <w:bCs/>
+                          <w:color w:val="244061" w:themeColor="accent1" w:themeShade="80"/>
+                          <w:spacing w:val="-29"/>
+                          <w:kern w:val="24"/>
+                          <w:sz w:val="36"/>
+                          <w:szCs w:val="36"/>
+                        </w:rPr>
+                      </w:pPr>
+                      <w:r>
+                        <w:rPr>
+                          <w:rFonts w:ascii="Manrope" w:eastAsia="Manrope Bold" w:hAnsi="Manrope"/>
+                          <w:b/>
+                          <w:bCs/>
+                          <w:color w:val="244061" w:themeColor="accent1" w:themeShade="80"/>
+                          <w:spacing w:val="-29"/>
+                          <w:kern w:val="24"/>
+                          <w:sz w:val="36"/>
+                          <w:szCs w:val="36"/>
+                        </w:rPr>
+                        <w:t>M</w:t>
+                      </w:r>
+                      <w:r>
+                        <w:rPr>
+                          <w:rFonts w:ascii="Manrope" w:eastAsia="Manrope Bold" w:hAnsi="Manrope"/>
+                          <w:b/>
+                          <w:bCs/>
+                          <w:color w:val="244061" w:themeColor="accent1" w:themeShade="80"/>
+                          <w:spacing w:val="-29"/>
+                          <w:kern w:val="24"/>
+                          <w:sz w:val="36"/>
+                          <w:szCs w:val="36"/>
+                        </w:rPr>
+                        <w:t>ohammad</w:t>
+                      </w:r>
+                      <w:r>
+                        <w:rPr>
+                          <w:rFonts w:ascii="Manrope" w:eastAsia="Manrope Bold" w:hAnsi="Manrope"/>
+                          <w:b/>
+                          <w:bCs/>
+                          <w:color w:val="244061" w:themeColor="accent1" w:themeShade="80"/>
+                          <w:spacing w:val="-29"/>
+                          <w:kern w:val="24"/>
+                          <w:sz w:val="36"/>
+                          <w:szCs w:val="36"/>
+                        </w:rPr>
+                        <w:t>. Mustansir</w:t>
+                      </w:r>
+                      <w:r>
+                        <w:rPr>
+                          <w:rFonts w:ascii="Manrope" w:eastAsia="Manrope Bold" w:hAnsi="Manrope"/>
+                          <w:b/>
+                          <w:bCs/>
+                          <w:color w:val="244061" w:themeColor="accent1" w:themeShade="80"/>
+                          <w:spacing w:val="-29"/>
+                          <w:kern w:val="24"/>
+                          <w:sz w:val="36"/>
+                          <w:szCs w:val="36"/>
+                        </w:rPr>
+                        <w:tab/>
+                        <w:t>24k-8305</w:t>
+                      </w:r>
+                    </w:p>
+                    <w:p>
+                      <w:pPr>
+                        <w:spacing w:before="160" w:line="168" w:lineRule="auto"/>
+                        <w:jc w:val="center"/>
+                        <w:rPr>
+                          <w:rFonts w:ascii="Manrope" w:eastAsia="Manrope Bold" w:hAnsi="Manrope"/>
+                          <w:b/>
+                          <w:bCs/>
+                          <w:color w:val="244061" w:themeColor="accent1" w:themeShade="80"/>
+                          <w:spacing w:val="-29"/>
+                          <w:kern w:val="24"/>
+                          <w:sz w:val="36"/>
+                          <w:szCs w:val="36"/>
+                        </w:rPr>
+                      </w:pPr>
+                      <w:r>
+                        <w:rPr>
+                          <w:rFonts w:ascii="Manrope" w:eastAsia="Manrope Bold" w:hAnsi="Manrope"/>
+                          <w:b/>
+                          <w:bCs/>
+                          <w:color w:val="244061" w:themeColor="accent1" w:themeShade="80"/>
+                          <w:spacing w:val="-29"/>
+                          <w:kern w:val="24"/>
+                          <w:sz w:val="36"/>
+                          <w:szCs w:val="36"/>
+                        </w:rPr>
+                        <w:t>Asad</w:t>
+                      </w:r>
+                      <w:r>
+                        <w:rPr>
+                          <w:rFonts w:ascii="Manrope" w:eastAsia="Manrope Bold" w:hAnsi="Manrope"/>
+                          <w:b/>
+                          <w:bCs/>
+                          <w:color w:val="244061" w:themeColor="accent1" w:themeShade="80"/>
+                          <w:spacing w:val="-29"/>
+                          <w:kern w:val="24"/>
+                          <w:sz w:val="36"/>
+                          <w:szCs w:val="36"/>
+                        </w:rPr>
+                        <w:tab/>
+                      </w:r>
+                      <w:r>
+                        <w:rPr>
+                          <w:rFonts w:ascii="Manrope" w:eastAsia="Manrope Bold" w:hAnsi="Manrope"/>
+                          <w:b/>
+                          <w:bCs/>
+                          <w:color w:val="244061" w:themeColor="accent1" w:themeShade="80"/>
+                          <w:spacing w:val="-29"/>
+                          <w:kern w:val="24"/>
+                          <w:sz w:val="36"/>
+                          <w:szCs w:val="36"/>
+                        </w:rPr>
+                        <w:tab/>
+                      </w:r>
+                      <w:r>
+                        <w:rPr>
+                          <w:rFonts w:ascii="Manrope" w:eastAsia="Manrope Bold" w:hAnsi="Manrope"/>
+                          <w:b/>
+                          <w:bCs/>
+                          <w:color w:val="244061" w:themeColor="accent1" w:themeShade="80"/>
+                          <w:spacing w:val="-29"/>
+                          <w:kern w:val="24"/>
+                          <w:sz w:val="36"/>
+                          <w:szCs w:val="36"/>
+                        </w:rPr>
+                        <w:tab/>
+                      </w:r>
+                      <w:r>
+                        <w:rPr>
+                          <w:rFonts w:ascii="Manrope" w:eastAsia="Manrope Bold" w:hAnsi="Manrope"/>
+                          <w:b/>
+                          <w:bCs/>
+                          <w:color w:val="244061" w:themeColor="accent1" w:themeShade="80"/>
+                          <w:spacing w:val="-29"/>
+                          <w:kern w:val="24"/>
+                          <w:sz w:val="36"/>
+                          <w:szCs w:val="36"/>
+                        </w:rPr>
+                        <w:tab/>
+                      </w:r>
+                      <w:r>
+                        <w:rPr>
+                          <w:rFonts w:ascii="Manrope" w:eastAsia="Manrope Bold" w:hAnsi="Manrope"/>
+                          <w:b/>
+                          <w:bCs/>
+                          <w:color w:val="244061" w:themeColor="accent1" w:themeShade="80"/>
+                          <w:spacing w:val="-29"/>
+                          <w:kern w:val="24"/>
+                          <w:sz w:val="36"/>
+                          <w:szCs w:val="36"/>
+                        </w:rPr>
+                        <w:tab/>
+                        <w:t>24k-8324</w:t>
+                      </w:r>
+                    </w:p>
+                  </w:txbxContent>
+                </v:textbox>
+                <w10:wrap anchorx="page"/>
+              </v:shape>
+            </w:pict>
+          </mc:Fallback>
+        </mc:AlternateContent>
+      </w:r>
+      <w:r>
+        <w:rPr>
+          <w:rFonts w:asciiTheme="majorBidi" w:eastAsia="Aptos" w:hAnsiTheme="majorBidi" w:cstheme="majorBidi"/>
+          <w:noProof/>
+          <w:kern w:val="2"/>
+          <w14:ligatures w14:val="standardContextual"/>
+        </w:rPr>
+        <mc:AlternateContent>
+          <mc:Choice Requires="wps">
+            <w:drawing>
+              <wp:anchor distT="0" distB="0" distL="114300" distR="114300" simplePos="0" relativeHeight="251654656" behindDoc="0" locked="0" layoutInCell="1" allowOverlap="1" wp14:anchorId="29685B3A" wp14:editId="23808ED2">
+                <wp:simplePos x="0" y="0"/>
+                <wp:positionH relativeFrom="page">
+                  <wp:posOffset>-7620</wp:posOffset>
+                </wp:positionH>
+                <wp:positionV relativeFrom="paragraph">
+                  <wp:posOffset>4320540</wp:posOffset>
+                </wp:positionV>
+                <wp:extent cx="7777480" cy="1932940"/>
+                <wp:effectExtent l="0" t="0" r="0" b="0"/>
+                <wp:wrapNone/>
+                <wp:docPr id="1" name="TextBox 5"/>
+                <wp:cNvGraphicFramePr/>
+                <a:graphic xmlns:a="http://schemas.openxmlformats.org/drawingml/2006/main">
+                  <a:graphicData uri="http://schemas.microsoft.com/office/word/2010/wordprocessingShape">
+                    <wps:wsp>
+                      <wps:cNvSpPr txBox="1"/>
+                      <wps:spPr>
+                        <a:xfrm>
+                          <a:off x="0" y="0"/>
+                          <a:ext cx="7777480" cy="1932940"/>
+                        </a:xfrm>
+                        <a:prstGeom prst="rect">
+                          <a:avLst/>
+                        </a:prstGeom>
+                        <a:solidFill>
+                          <a:srgbClr val="0E2841">
+                            <a:lumMod val="50000"/>
+                            <a:lumOff val="50000"/>
+                          </a:srgbClr>
+                        </a:solidFill>
+                      </wps:spPr>
+                      <wps:txbx>
+                        <w:txbxContent>
+                          <w:p>
+                            <w:pPr>
+                              <w:spacing w:before="160" w:line="168" w:lineRule="auto"/>
+                              <w:jc w:val="center"/>
+                              <w:rPr>
+                                <w:rFonts w:ascii="Manrope" w:eastAsia="Manrope Bold" w:hAnsi="Manrope"/>
+                                <w:b/>
+                                <w:bCs/>
+                                <w:color w:val="FFFFFF"/>
+                                <w:spacing w:val="-29"/>
+                                <w:kern w:val="24"/>
+                                <w:sz w:val="50"/>
+                                <w:szCs w:val="50"/>
+                              </w:rPr>
+                            </w:pPr>
+                            <w:r>
+                              <w:rPr>
+                                <w:rFonts w:ascii="Manrope" w:eastAsia="Manrope Bold" w:hAnsi="Manrope"/>
+                                <w:b/>
+                                <w:bCs/>
+                                <w:color w:val="FFFFFF"/>
+                                <w:spacing w:val="-29"/>
+                                <w:kern w:val="24"/>
+                                <w:sz w:val="50"/>
+                                <w:szCs w:val="50"/>
+                              </w:rPr>
+                              <w:t>Presented By</w:t>
+                            </w:r>
+                          </w:p>
+                        </w:txbxContent>
+                      </wps:txbx>
+                      <wps:bodyPr wrap="square" lIns="0" tIns="0" rIns="0" bIns="0" rtlCol="0" anchor="t">
+                        <a:spAutoFit/>
+                      </wps:bodyPr>
+                    </wps:wsp>
+                  </a:graphicData>
+                </a:graphic>
+                <wp14:sizeRelH relativeFrom="margin">
+                  <wp14:pctWidth>0</wp14:pctWidth>
+                </wp14:sizeRelH>
+              </wp:anchor>
+            </w:drawing>
+          </mc:Choice>
+          <mc:Fallback>
+            <w:pict>
+              <v:shape w14:anchorId="29685B3A" id="_x0000_s1029" type="#_x0000_t202" style="position:absolute;left:0;text-align:left;margin-left:-.6pt;margin-top:340.2pt;width:612.4pt;height:152.2pt;z-index:251654656;visibility:visible;mso-wrap-style:square;mso-width-percent:0;mso-wrap-distance-left:9pt;mso-wrap-distance-top:0;mso-wrap-distance-right:9pt;mso-wrap-distance-bottom:0;mso-position-horizontal:absolute;mso-position-horizontal-relative:page;mso-position-vertical:absolute;mso-position-vertical-relative:text;mso-width-percent:0;mso-width-relative:margin;v-text-anchor:top" o:gfxdata="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" fillcolor="#4e95d9" stroked="f">
+                <v:textbox style="mso-fit-shape-to-text:t" inset="0,0,0,0">
+                  <w:txbxContent>
+                    <w:p>
+                      <w:pPr>
+                        <w:spacing w:before="160" w:line="168" w:lineRule="auto"/>
+                        <w:jc w:val="center"/>
+                        <w:rPr>
+                          <w:rFonts w:ascii="Manrope" w:eastAsia="Manrope Bold" w:hAnsi="Manrope"/>
+                          <w:b/>
+                          <w:bCs/>
+                          <w:color w:val="FFFFFF"/>
+                          <w:spacing w:val="-29"/>
+                          <w:kern w:val="24"/>
+                          <w:sz w:val="50"/>
+                          <w:szCs w:val="50"/>
+                        </w:rPr>
+                      </w:pPr>
+                      <w:r>
+                        <w:rPr>
+                          <w:rFonts w:ascii="Manrope" w:eastAsia="Manrope Bold" w:hAnsi="Manrope"/>
+                          <w:b/>
+                          <w:bCs/>
+                          <w:color w:val="FFFFFF"/>
+                          <w:spacing w:val="-29"/>
+                          <w:kern w:val="24"/>
+                          <w:sz w:val="50"/>
+                          <w:szCs w:val="50"/>
+                        </w:rPr>
+                        <w:t>Presented By</w:t>
+                      </w:r>
+                    </w:p>
+                  </w:txbxContent>
+                </v:textbox>
+                <w10:wrap anchorx="page"/>
+              </v:shape>
+            </w:pict>
+          </mc:Fallback>
+        </mc:AlternateContent>
+      </w:r>
+      <w:r>
+        <w:rPr>
+          <w:rFonts w:asciiTheme="majorBidi" w:eastAsia="Aptos" w:hAnsiTheme="majorBidi" w:cstheme="majorBidi"/>
+          <w:noProof/>
+          <w:kern w:val="2"/>
+          <w14:ligatures w14:val="standardContextual"/>
+        </w:rPr>
+        <mc:AlternateContent>
+          <mc:Choice Requires="wpg">
+            <w:drawing>
+              <wp:anchor distT="0" distB="0" distL="114300" distR="114300" simplePos="0" relativeHeight="251653632" behindDoc="0" locked="0" layoutInCell="1" allowOverlap="1" wp14:anchorId="15F3E476" wp14:editId="489031FF">
+                <wp:simplePos x="0" y="0"/>
+                <wp:positionH relativeFrom="column">
+                  <wp:posOffset>103367</wp:posOffset>
+                </wp:positionH>
+                <wp:positionV relativeFrom="paragraph">
+                  <wp:posOffset>-326003</wp:posOffset>
+                </wp:positionV>
+                <wp:extent cx="5470525" cy="3115945"/>
+                <wp:effectExtent l="0" t="0" r="0" b="0"/>
+                <wp:wrapNone/>
+                <wp:docPr id="425439503" name="Group 425439503">
+                  <a:extLst xmlns:a="http://schemas.openxmlformats.org/drawingml/2006/main">
+                    <a:ext uri="{FF2B5EF4-FFF2-40B4-BE49-F238E27FC236}">
+                      <a16:creationId xmlns:a16="http://schemas.microsoft.com/office/drawing/2014/main" id="{F1D4B50D-1D0B-CDAD-5CCB-C07F19E10D64}"/>
+                    </a:ext>
+                  </a:extLst>
+                </wp:docPr>
+                <wp:cNvGraphicFramePr/>
+                <a:graphic xmlns:a="http://schemas.openxmlformats.org/drawingml/2006/main">
+                  <a:graphicData uri="http://schemas.microsoft.com/office/word/2010/wordprocessingGroup">
+                    <wpg:wgp>
+                      <wpg:cNvGrpSpPr/>
+                      <wpg:grpSpPr>
+                        <a:xfrm>
+                          <a:off x="0" y="0"/>
+                          <a:ext cx="5470525" cy="3115945"/>
+                          <a:chOff x="1044768" y="724468"/>
+                          <a:chExt cx="5470525" cy="3116131"/>
+                        </a:xfrm>
+                      </wpg:grpSpPr>
+                      <wps:wsp>
+                        <wps:cNvPr id="340099167" name="Freeform 2"/>
+                        <wps:cNvSpPr/>
+                        <wps:spPr>
+                          <a:xfrm>
+                            <a:off x="3380760" y="724468"/>
+                            <a:ext cx="798480" cy="416208"/>
+                          </a:xfrm>
+                          <a:custGeom>
+                            <a:avLst/>
+                            <a:gdLst/>
+                            <a:ahLst/>
+                            <a:cxnLst/>
+                            <a:rect l="l" t="t" r="r" b="b"/>
+                            <a:pathLst>
+                              <a:path w="798480" h="416208">
+                                <a:moveTo>
+                                  <a:pt x="0" y="0"/>
+                                </a:moveTo>
+                                <a:lnTo>
+                                  <a:pt x="798480" y="0"/>
+                                </a:lnTo>
+                                <a:lnTo>
+                                  <a:pt x="798480" y="416208"/>
+                                </a:lnTo>
+                                <a:lnTo>
+                                  <a:pt x="0" y="416208"/>
+                                </a:lnTo>
+                                <a:lnTo>
+                                  <a:pt x="0" y="0"/>
+                                </a:lnTo>
+                                <a:close/>
+                              </a:path>
+                            </a:pathLst>
+                          </a:custGeom>
+                          <a:blipFill>
+                            <a:blip r:embed="rId8">
+                              <a:extLst>
+                                <a:ext uri="{96DAC541-7B7A-43D3-8B79-37D633B846F1}">
+                                  <asvg:svgBlip xmlns:asvg="http://schemas.microsoft.com/office/drawing/2016/SVG/main" r:embed="rId9"/>
+                                </a:ext>
+                              </a:extLst>
+                            </a:blip>
+                            <a:stretch>
+                              <a:fillRect/>
+                            </a:stretch>
+                          </a:blipFill>
+                          <a:ln cap="sq">
+                            <a:noFill/>
+                            <a:prstDash val="solid"/>
+                            <a:miter/>
+                          </a:ln>
+                        </wps:spPr>
+                        <wps:bodyPr/>
+                      </wps:wsp>
+                      <wps:wsp>
+                        <wps:cNvPr id="406777672" name="TextBox 5"/>
+                        <wps:cNvSpPr txBox="1"/>
+                        <wps:spPr>
+                          <a:xfrm>
+                            <a:off x="1044768" y="1412544"/>
+                            <a:ext cx="5470525" cy="1259915"/>
+                          </a:xfrm>
+                          <a:prstGeom prst="rect">
+                            <a:avLst/>
+                          </a:prstGeom>
+                        </wps:spPr>
+                        <wps:txbx>
+                          <w:txbxContent>
+                            <w:p>
+                              <w:pPr>
+                                <w:spacing w:before="160" w:line="168" w:lineRule="auto"/>
+                                <w:jc w:val="center"/>
+                                <w:rPr>
+                                  <w:rFonts w:ascii="Manrope" w:eastAsia="Manrope Bold" w:hAnsi="Manrope"/>
+                                  <w:b/>
+                                  <w:bCs/>
+                                  <w:color w:val="0F9ED5"/>
+                                  <w:spacing w:val="-29"/>
+                                  <w:kern w:val="24"/>
+                                  <w:sz w:val="95"/>
+                                  <w:szCs w:val="2"/>
+                                  <w14:textFill>
+                                    <w14:solidFill>
+                                      <w14:srgbClr w14:val="0F9ED5">
+                                        <w14:lumMod w14:val="75000"/>
+                                      </w14:srgbClr>
+                                    </w14:solidFill>
+                                  </w14:textFill>
+                                </w:rPr>
+                              </w:pPr>
+                              <w:r>
+                                <w:rPr>
+                                  <w:rFonts w:ascii="Manrope" w:eastAsia="Manrope Bold" w:hAnsi="Manrope"/>
+                                  <w:b/>
+                                  <w:bCs/>
+                                  <w:color w:val="0F9ED5"/>
+                                  <w:spacing w:val="-29"/>
+                                  <w:kern w:val="24"/>
+                                  <w:sz w:val="95"/>
+                                  <w:szCs w:val="2"/>
+                                  <w14:textFill>
+                                    <w14:solidFill>
+                                      <w14:srgbClr w14:val="0F9ED5">
+                                        <w14:lumMod w14:val="75000"/>
+                                      </w14:srgbClr>
+                                    </w14:solidFill>
+                                  </w14:textFill>
+                                </w:rPr>
+                                <w:t>Automated Crypto Trading Bot</w:t>
+                              </w:r>
+                            </w:p>
+                          </w:txbxContent>
+                        </wps:txbx>
+                        <wps:bodyPr lIns="0" tIns="0" rIns="0" bIns="0" rtlCol="0" anchor="t">
+                          <a:spAutoFit/>
+                        </wps:bodyPr>
+                      </wps:wsp>
+                      <wps:wsp>
+                        <wps:cNvPr id="1079214597" name="TextBox 6"/>
+                        <wps:cNvSpPr txBox="1"/>
+                        <wps:spPr>
+                          <a:xfrm>
+                            <a:off x="1342986" y="3205422"/>
+                            <a:ext cx="4874260" cy="635177"/>
+                          </a:xfrm>
+                          <a:prstGeom prst="rect">
+                            <a:avLst/>
+                          </a:prstGeom>
+                        </wps:spPr>
+                        <wps:txbx>
+                          <w:txbxContent>
+                            <w:p>
+                              <w:pPr>
+                                <w:spacing w:line="240" w:lineRule="auto"/>
+                                <w:jc w:val="center"/>
+                                <w:rPr>
+                                  <w:rFonts w:ascii="Manrope" w:hAnsi="Manrope"/>
+                                  <w:b/>
+                                  <w:bCs/>
+                                  <w:color w:val="10282A"/>
+                                  <w:kern w:val="24"/>
+                                  <w:sz w:val="48"/>
+                                  <w:szCs w:val="48"/>
+                                  <w14:textFill>
+                                    <w14:solidFill>
+                                      <w14:srgbClr w14:val="10282A">
+                                        <w14:alpha w14:val="32000"/>
+                                      </w14:srgbClr>
+                                    </w14:solidFill>
+                                  </w14:textFill>
+                                </w:rPr>
+                              </w:pPr>
+                              <w:r>
+                                <w:rPr>
+                                  <w:rFonts w:ascii="Manrope" w:hAnsi="Manrope"/>
+                                  <w:b/>
+                                  <w:bCs/>
+                                  <w:color w:val="10282A"/>
+                                  <w:kern w:val="24"/>
+                                  <w:sz w:val="48"/>
+                                  <w:szCs w:val="48"/>
+                                  <w14:textFill>
+                                    <w14:solidFill>
+                                      <w14:srgbClr w14:val="10282A">
+                                        <w14:alpha w14:val="32000"/>
+                                      </w14:srgbClr>
+                                    </w14:solidFill>
+                                  </w14:textFill>
+                                </w:rPr>
+                                <w:t>Comparative Analysis Study</w:t>
+                              </w:r>
+                            </w:p>
+                          </w:txbxContent>
+                        </wps:txbx>
+                        <wps:bodyPr lIns="0" tIns="0" rIns="0" bIns="0" rtlCol="0" anchor="t">
+                          <a:noAutofit/>
+                        </wps:bodyPr>
+                      </wps:wsp>
+                    </wpg:wgp>
+                  </a:graphicData>
+                </a:graphic>
+              </wp:anchor>
+            </w:drawing>
+          </mc:Choice>
+          <mc:Fallback>
+            <w:pict>
+              <v:group w14:anchorId="15F3E476" id="Group 425439503" o:spid="_x0000_s1030" style="position:absolute;left:0;text-align:left;margin-left:8.15pt;margin-top:-25.65pt;width:430.75pt;height:245.35pt;z-index:251653632" coordorigin="10447,7244" coordsize="54705,31161" o:gfxdata="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">
+                <v:shape id="Freeform 2" o:spid="_x0000_s1031" style="position:absolute;left:33807;top:7244;width:7985;height:4162;visibility:visible;mso-wrap-style:square;v-text-anchor:top" coordsize="798480,416208" o:gfxdata="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" path="m,l798480,r,416208l,416208,,xe" stroked="f">
+                  <v:fill r:id="rId10" o:title="" recolor="t" rotate="t" type="frame"/>
+                  <v:stroke joinstyle="miter" endcap="square"/>
+                  <v:path arrowok="t"/>
+                </v:shape>
+                <v:shape id="_x0000_s1032" type="#_x0000_t202" style="position:absolute;left:10447;top:14125;width:54705;height:12599;visibility:visible;mso-wrap-style:square;v-text-anchor:top" o:gfxdata="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" filled="f" stroked="f">
+                  <v:textbox style="mso-fit-shape-to-text:t" inset="0,0,0,0">
+                    <w:txbxContent>
+                      <w:p>
+                        <w:pPr>
+                          <w:spacing w:before="160" w:line="168" w:lineRule="auto"/>
+                          <w:jc w:val="center"/>
+                          <w:rPr>
+                            <w:rFonts w:ascii="Manrope" w:eastAsia="Manrope Bold" w:hAnsi="Manrope"/>
+                            <w:b/>
+                            <w:bCs/>
+                            <w:color w:val="0F9ED5"/>
+                            <w:spacing w:val="-29"/>
+                            <w:kern w:val="24"/>
+                            <w:sz w:val="95"/>
+                            <w:szCs w:val="2"/>
+                            <w14:textFill>
+                              <w14:solidFill>
+                                <w14:srgbClr w14:val="0F9ED5">
+                                  <w14:lumMod w14:val="75000"/>
+                                </w14:srgbClr>
+                              </w14:solidFill>
+                            </w14:textFill>
+                          </w:rPr>
+                        </w:pPr>
+                        <w:r>
+                          <w:rPr>
+                            <w:rFonts w:ascii="Manrope" w:eastAsia="Manrope Bold" w:hAnsi="Manrope"/>
+                            <w:b/>
+                            <w:bCs/>
+                            <w:color w:val="0F9ED5"/>
+                            <w:spacing w:val="-29"/>
+                            <w:kern w:val="24"/>
+                            <w:sz w:val="95"/>
+                            <w:szCs w:val="2"/>
+                            <w14:textFill>
+                              <w14:solidFill>
+                                <w14:srgbClr w14:val="0F9ED5">
+                                  <w14:lumMod w14:val="75000"/>
+                                </w14:srgbClr>
+                              </w14:solidFill>
+                            </w14:textFill>
+                          </w:rPr>
+                          <w:t>Automated Crypto Trading Bot</w:t>
+                        </w:r>
+                      </w:p>
+                    </w:txbxContent>
+                  </v:textbox>
+                </v:shape>
+                <v:shape id="TextBox 6" o:spid="_x0000_s1033" type="#_x0000_t202" style="position:absolute;left:13429;top:32054;width:48743;height:6351;visibility:visible;mso-wrap-style:square;v-text-anchor:top" o:gfxdata="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" filled="f" stroked="f">
+                  <v:textbox inset="0,0,0,0">
+                    <w:txbxContent>
+                      <w:p>
+                        <w:pPr>
+                          <w:spacing w:line="240" w:lineRule="auto"/>
+                          <w:jc w:val="center"/>
+                          <w:rPr>
+                            <w:rFonts w:ascii="Manrope" w:hAnsi="Manrope"/>
+                            <w:b/>
+                            <w:bCs/>
+                            <w:color w:val="10282A"/>
+                            <w:kern w:val="24"/>
+                            <w:sz w:val="48"/>
+                            <w:szCs w:val="48"/>
+                            <w14:textFill>
+                              <w14:solidFill>
+                                <w14:srgbClr w14:val="10282A">
+                                  <w14:alpha w14:val="32000"/>
+                                </w14:srgbClr>
+                              </w14:solidFill>
+                            </w14:textFill>
+                          </w:rPr>
+                        </w:pPr>
+                        <w:r>
+                          <w:rPr>
+                            <w:rFonts w:ascii="Manrope" w:hAnsi="Manrope"/>
+                            <w:b/>
+                            <w:bCs/>
+                            <w:color w:val="10282A"/>
+                            <w:kern w:val="24"/>
+                            <w:sz w:val="48"/>
+                            <w:szCs w:val="48"/>
+                            <w14:textFill>
+                              <w14:solidFill>
+                                <w14:srgbClr w14:val="10282A">
+                                  <w14:alpha w14:val="32000"/>
+                                </w14:srgbClr>
+                              </w14:solidFill>
+                            </w14:textFill>
+                          </w:rPr>
+                          <w:t>Comparative Analysis Study</w:t>
+                        </w:r>
+                      </w:p>
+                    </w:txbxContent>
+                  </v:textbox>
+                </v:shape>
+              </v:group>
+            </w:pict>
+          </mc:Fallback>
+        </mc:AlternateContent>
+      </w:r>
+      <w:r>
+        <w:rPr>
+          <w:rFonts w:asciiTheme="majorBidi" w:hAnsiTheme="majorBidi" w:cstheme="majorBidi"/>
+        </w:rPr>
+        <w:br w:type="page"/>
       </w:r>
     </w:p>
+    <w:bookmarkEnd w:id="0"/>
     <w:p>
       <w:pPr>
         <w:pStyle w:val="Heading2"/>
       </w:pPr>
       <w:r>
+        <w:lastRenderedPageBreak/>
         <w:t>1. Executive Summary</w:t>
       </w:r>
     </w:p>
@@ -47,15 +1384,7 @@
         <w:t>Crypto hopper</w:t>
       </w:r>
       <w:r>
-        <w:t xml:space="preserve">) lead </w:t>
-      </w:r>
-      <w:proofErr w:type="gramStart"/>
-      <w:r>
-        <w:t>on</w:t>
-      </w:r>
-      <w:proofErr w:type="gramEnd"/>
-      <w:r>
-        <w:t xml:space="preserve"> ease-of-entry, cloud-hosted reliability, and wide exchange liquidity. </w:t>
+        <w:t xml:space="preserve">) lead on ease-of-entry, cloud-hosted reliability, and wide exchange liquidity. </w:t>
       </w:r>
     </w:p>
     <w:p>
@@ -106,37 +1435,10 @@
           <w:b/>
           <w:bCs/>
         </w:rPr>
-        <w:t>Analysts</w:t>
+        <w:t>Analysts Note:</w:t>
       </w:r>
       <w:r>
-        <w:rPr>
-          <w:b/>
-          <w:bCs/>
-        </w:rPr>
-        <w:t xml:space="preserve"> </w:t>
-      </w:r>
-      <w:r>
-        <w:rPr>
-          <w:b/>
-          <w:bCs/>
-        </w:rPr>
-        <w:t>N</w:t>
-      </w:r>
-      <w:r>
-        <w:rPr>
-          <w:b/>
-          <w:bCs/>
-        </w:rPr>
-        <w:t>ote:</w:t>
-      </w:r>
-      <w:r>
-        <w:t xml:space="preserve"> </w:t>
-      </w:r>
-      <w:r>
-        <w:t>S</w:t>
-      </w:r>
-      <w:r>
-        <w:t>ee References section for source verification and representative vendor pages.</w:t>
+        <w:t xml:space="preserve"> See References section for source verification and representative vendor pages.</w:t>
       </w:r>
     </w:p>
     <w:p>
@@ -163,13 +1465,8 @@
       <w:r>
         <w:t xml:space="preserve">Cloud, exchange-API platforms (e.g., 3Commas, </w:t>
       </w:r>
-      <w:proofErr w:type="spellStart"/>
       <w:r>
-        <w:t>Cryptohopper</w:t>
-      </w:r>
-      <w:proofErr w:type="spellEnd"/>
-      <w:r>
-        <w:t>)</w:t>
+        <w:t>Cryptohopper)</w:t>
       </w:r>
       <w:r>
         <w:t xml:space="preserve"> host bot logic in the cloud and connect to exchanges via API keys; they provide multi-exchange support, UI-driven strategy builders, </w:t>
@@ -190,23 +1487,10 @@
         </w:numPr>
       </w:pPr>
       <w:r>
-        <w:t xml:space="preserve">Self-hosted or license-based bot engines (e.g., </w:t>
+        <w:t xml:space="preserve">Self-hosted or license-based bot engines (e.g., HaasOnline, </w:t>
       </w:r>
-      <w:proofErr w:type="spellStart"/>
       <w:r>
-        <w:t>HaasOnline</w:t>
-      </w:r>
-      <w:proofErr w:type="spellEnd"/>
-      <w:r>
-        <w:t xml:space="preserve">, </w:t>
-      </w:r>
-      <w:proofErr w:type="spellStart"/>
-      <w:r>
-        <w:t>Gunbot</w:t>
-      </w:r>
-      <w:proofErr w:type="spellEnd"/>
-      <w:r>
-        <w:t>)</w:t>
+        <w:t>Gunbot)</w:t>
       </w:r>
       <w:r>
         <w:t xml:space="preserve"> installed on user infrastructure or a VPS; they offer advanced scripting, local API-key control, and one-time or subscription licensing.</w:t>
@@ -223,24 +1507,11 @@
       <w:r>
         <w:t xml:space="preserve">Copy-trading / Social platforms (e.g., </w:t>
       </w:r>
-      <w:proofErr w:type="spellStart"/>
       <w:r>
-        <w:t>Zignaly</w:t>
-      </w:r>
-      <w:proofErr w:type="spellEnd"/>
-      <w:r>
-        <w:t>)</w:t>
+        <w:t>Zignaly)</w:t>
       </w:r>
       <w:r>
-        <w:t xml:space="preserve"> focus on profit-sharing, signal marketplaces, and easy </w:t>
-      </w:r>
-      <w:proofErr w:type="gramStart"/>
-      <w:r>
-        <w:t>investor-</w:t>
-      </w:r>
-      <w:proofErr w:type="gramEnd"/>
-      <w:r>
-        <w:t>onboard experience where users mirror expert traders.</w:t>
+        <w:t xml:space="preserve"> focus on profit-sharing, signal marketplaces, and easy investor-onboard experience where users mirror expert traders.</w:t>
       </w:r>
     </w:p>
     <w:p>
@@ -248,7 +1519,6 @@
         <w:pStyle w:val="Heading2"/>
       </w:pPr>
       <w:r>
-        <w:lastRenderedPageBreak/>
         <w:t>3. Competitor Profiles (Selected)</w:t>
       </w:r>
     </w:p>
@@ -271,6 +1541,7 @@
     </w:p>
     <w:p>
       <w:r>
+        <w:lastRenderedPageBreak/>
         <w:t>Typical user: Retail traders who already use MT5 (or brokers that provide MT5 crypto CFDs), traders who need broker-mediated execution, and semi-pros who want MT5 ecosystem features.</w:t>
       </w:r>
     </w:p>
@@ -354,11 +1625,7 @@
       </w:r>
       <w:r>
         <w:br/>
-        <w:t xml:space="preserve">Zignaly focuses on copy trading and profit-sharing models, allowing investors to follow expert </w:t>
-      </w:r>
-      <w:r>
-        <w:lastRenderedPageBreak/>
-        <w:t>traders and allocate funds. It integrates with centralized exchanges and provides simple manager/investor flows.</w:t>
+        <w:t>Zignaly focuses on copy trading and profit-sharing models, allowing investors to follow expert traders and allocate funds. It integrates with centralized exchanges and provides simple manager/investor flows.</w:t>
       </w:r>
     </w:p>
     <w:p>
@@ -380,7 +1647,11 @@
       </w:r>
       <w:r>
         <w:br/>
-        <w:t>Gunbot is a self-hosted, locally controlled bot with lifetime license options and deep customization; Bitsgap provides UI and arbitrage tools (portfolio/exchange bridging) and bots across exchanges.</w:t>
+        <w:t xml:space="preserve">Gunbot is a self-hosted, locally controlled bot with lifetime license options and deep </w:t>
+      </w:r>
+      <w:r>
+        <w:lastRenderedPageBreak/>
+        <w:t>customization; Bitsgap provides UI and arbitrage tools (portfolio/exchange bridging) and bots across exchanges.</w:t>
       </w:r>
     </w:p>
     <w:p>
@@ -785,7 +2056,6 @@
           </w:tcPr>
           <w:p>
             <w:r>
-              <w:lastRenderedPageBreak/>
               <w:t>Backtesting &amp; Paper trading</w:t>
             </w:r>
           </w:p>
@@ -858,7 +2128,11 @@
           </w:tcPr>
           <w:p>
             <w:r>
-              <w:t>Copy-trading / Social</w:t>
+              <w:t xml:space="preserve">Copy-trading / </w:t>
+            </w:r>
+            <w:r>
+              <w:lastRenderedPageBreak/>
+              <w:t>Social</w:t>
             </w:r>
           </w:p>
         </w:tc>
@@ -868,7 +2142,12 @@
           </w:tcPr>
           <w:p>
             <w:r>
-              <w:t>Not primary (can add)</w:t>
+              <w:lastRenderedPageBreak/>
+              <w:t xml:space="preserve">Not primary </w:t>
+            </w:r>
+            <w:r>
+              <w:lastRenderedPageBreak/>
+              <w:t>(can add)</w:t>
             </w:r>
           </w:p>
         </w:tc>
@@ -878,7 +2157,12 @@
           </w:tcPr>
           <w:p>
             <w:r>
-              <w:t>Some social features &amp; signals</w:t>
+              <w:lastRenderedPageBreak/>
+              <w:t xml:space="preserve">Some social features </w:t>
+            </w:r>
+            <w:r>
+              <w:lastRenderedPageBreak/>
+              <w:t>&amp; signals</w:t>
             </w:r>
           </w:p>
         </w:tc>
@@ -888,6 +2172,7 @@
           </w:tcPr>
           <w:p>
             <w:r>
+              <w:lastRenderedPageBreak/>
               <w:t>Marketplace &amp; signals</w:t>
             </w:r>
           </w:p>
@@ -908,7 +2193,11 @@
           </w:tcPr>
           <w:p>
             <w:r>
-              <w:t>Core feature (profit-sharing)</w:t>
+              <w:t>Core feature (profit-</w:t>
+            </w:r>
+            <w:r>
+              <w:lastRenderedPageBreak/>
+              <w:t>sharing)</w:t>
             </w:r>
           </w:p>
         </w:tc>
@@ -918,6 +2207,7 @@
           </w:tcPr>
           <w:p>
             <w:r>
+              <w:lastRenderedPageBreak/>
               <w:t>Community scripts</w:t>
             </w:r>
           </w:p>
@@ -1098,7 +2388,6 @@
     </w:p>
     <w:p>
       <w:r>
-        <w:lastRenderedPageBreak/>
         <w:t>4. Pricing &amp; Business Model: Most competitors use subscription pricing. The Product can adopt flexible models (SaaS subscription, managed-hosting premium, or self-hosted license) and consider value-adds (live support, broker integrations, premium signals) to justify price.</w:t>
       </w:r>
       <w:r>
@@ -1127,6 +2416,7 @@
         </w:numPr>
       </w:pPr>
       <w:r>
+        <w:lastRenderedPageBreak/>
         <w:t>Broker-Native Execution Suite: Emphasize broker-specific advantages (CFD features, leverage, broker execution guarantees) and provide pre-validated broker profiles.</w:t>
       </w:r>
     </w:p>
@@ -1175,10 +2465,7 @@
         </w:numPr>
       </w:pPr>
       <w:r>
-        <w:t>Back testing</w:t>
-      </w:r>
-      <w:r>
-        <w:t xml:space="preserve"> &amp; Replay (Demo Mode): Implement built-in </w:t>
+        <w:t xml:space="preserve">Back testing &amp; Replay (Demo Mode): Implement built-in </w:t>
       </w:r>
       <w:r>
         <w:t>back tester</w:t>
@@ -1316,7 +2603,6 @@
         <w:br/>
       </w:r>
       <w:r>
-        <w:lastRenderedPageBreak/>
         <w:br/>
       </w:r>
     </w:p>
@@ -1330,7 +2616,11 @@
     </w:p>
     <w:p>
       <w:r>
-        <w:t>The Product occupies a defensible niche: broker-mediated MT5 execution for crypto trading. While it will not outcompete cloud exchange-native platforms on sheer asset breadth or immediate exchange liquidity, it can win with broker-native features, precise execution, and tight MT5 integration. A hybrid go-to-market (managed MT5 hosting + self-hosted option), clear broker partnerships, and a strong UX will materially increase adoption among MT5 users and semi-professional traders.</w:t>
+        <w:t xml:space="preserve">The Product occupies a defensible niche: broker-mediated MT5 execution for crypto trading. While it will not outcompete cloud exchange-native platforms on sheer asset breadth or immediate exchange liquidity, it can win with broker-native features, precise execution, and tight MT5 integration. A hybrid go-to-market (managed MT5 hosting + self-hosted option), clear </w:t>
+      </w:r>
+      <w:r>
+        <w:lastRenderedPageBreak/>
+        <w:t>broker partnerships, and a strong UX will materially increase adoption among MT5 users and semi-professional traders.</w:t>
       </w:r>
     </w:p>
     <w:p>
@@ -1414,6 +2704,7 @@
       </w:r>
     </w:p>
     <w:sectPr>
+      <w:footerReference w:type="default" r:id="rId11"/>
       <w:pgSz w:w="12240" w:h="15840"/>
       <w:pgMar w:top="1440" w:right="1800" w:bottom="1440" w:left="1800" w:header="720" w:footer="720" w:gutter="0"/>
       <w:cols w:space="720"/>
@@ -1421,6 +2712,73 @@
     </w:sectPr>
   </w:body>
 </w:document>
+</file>
+
+<file path=word/endnotes.xml><?xml version="1.0" encoding="utf-8"?>
+<w:endnotes xmlns:wpc="http://schemas.microsoft.com/office/word/2010/wordprocessingCanvas" xmlns:cx="http://schemas.microsoft.com/office/drawing/2014/chartex" xmlns:cx1="http://schemas.microsoft.com/office/drawing/2015/9/8/chartex" xmlns:cx2="http://schemas.microsoft.com/office/drawing/2015/10/21/chartex" xmlns:cx3="http://schemas.microsoft.com/office/drawing/2016/5/9/chartex" xmlns:cx4="http://schemas.microsoft.com/office/drawing/2016/5/10/chartex" xmlns:cx5="http://schemas.microsoft.com/office/drawing/2016/5/11/chartex" xmlns:cx6="http://schemas.microsoft.com/office/drawing/2016/5/12/chartex" xmlns:cx7="http://schemas.microsoft.com/office/drawing/2016/5/13/chartex" xmlns:cx8="http://schemas.microsoft.com/office/drawing/2016/5/14/chartex" xmlns:mc="http://schemas.openxmlformats.org/markup-compatibility/2006" xmlns:aink="http://schemas.microsoft.com/office/drawing/2016/ink" xmlns:am3d="http://schemas.microsoft.com/office/drawing/2017/model3d" xmlns:o="urn:schemas-microsoft-com:office:office" xmlns:oel="http://schemas.microsoft.com/office/2019/extlst" xmlns:r="http://schemas.openxmlformats.org/officeDocument/2006/relationships" xmlns:m="http://schemas.openxmlformats.org/officeDocument/2006/math" xmlns:v="urn:schemas-microsoft-com:vml" xmlns:wp14="http://schemas.microsoft.com/office/word/2010/wordprocessingDrawing" xmlns:wp="http://schemas.openxmlformats.org/drawingml/2006/wordprocessingDrawing" xmlns:w10="urn:schemas-microsoft-com:office:word" xmlns:w="http://schemas.openxmlformats.org/wordprocessingml/2006/main" xmlns:w14="http://schemas.microsoft.com/office/word/2010/wordml" xmlns:w15="http://schemas.microsoft.com/office/word/2012/wordml" xmlns:w16cex="http://schemas.microsoft.com/office/word/2018/wordml/cex" xmlns:w16cid="http://schemas.microsoft.com/office/word/2016/wordml/cid" xmlns:w16="http://schemas.microsoft.com/office/word/2018/wordml" xmlns:w16du="http://schemas.microsoft.com/office/word/2023/wordml/word16du" xmlns:w16sdtdh="http://schemas.microsoft.com/office/word/2020/wordml/sdtdatahash" xmlns:w16sdtfl="http://schemas.microsoft.com/office/word/2024/wordml/sdtformatlock" xmlns:w16se="http://schemas.microsoft.com/office/word/2015/wordml/symex" xmlns:wpg="http://schemas.microsoft.com/office/word/2010/wordprocessingGroup" xmlns:wpi="http://schemas.microsoft.com/office/word/2010/wordprocessingInk" xmlns:wne="http://schemas.microsoft.com/office/word/2006/wordml" xmlns:wps="http://schemas.microsoft.com/office/word/2010/wordprocessingShape" mc:Ignorable="w14 w15 w16se w16cid w16 w16cex w16sdtdh w16sdtfl w16du wp14">
+  <w:endnote w:type="separator" w:id="-1">
+    <w:p>
+      <w:pPr>
+        <w:spacing w:after="0" w:line="240" w:lineRule="auto"/>
+      </w:pPr>
+      <w:r>
+        <w:separator/>
+      </w:r>
+    </w:p>
+  </w:endnote>
+  <w:endnote w:type="continuationSeparator" w:id="0">
+    <w:p>
+      <w:pPr>
+        <w:spacing w:after="0" w:line="240" w:lineRule="auto"/>
+      </w:pPr>
+      <w:r>
+        <w:continuationSeparator/>
+      </w:r>
+    </w:p>
+  </w:endnote>
+</w:endnotes>
+</file>
+
+<file path=word/footer1.xml><?xml version="1.0" encoding="utf-8"?>
+<w:ftr xmlns:wpc="http://schemas.microsoft.com/office/word/2010/wordprocessingCanvas" xmlns:cx="http://schemas.microsoft.com/office/drawing/2014/chartex" xmlns:cx1="http://schemas.microsoft.com/office/drawing/2015/9/8/chartex" xmlns:cx2="http://schemas.microsoft.com/office/drawing/2015/10/21/chartex" xmlns:cx3="http://schemas.microsoft.com/office/drawing/2016/5/9/chartex" xmlns:cx4="http://schemas.microsoft.com/office/drawing/2016/5/10/chartex" xmlns:cx5="http://schemas.microsoft.com/office/drawing/2016/5/11/chartex" xmlns:cx6="http://schemas.microsoft.com/office/drawing/2016/5/12/chartex" xmlns:cx7="http://schemas.microsoft.com/office/drawing/2016/5/13/chartex" xmlns:cx8="http://schemas.microsoft.com/office/drawing/2016/5/14/chartex" xmlns:mc="http://schemas.openxmlformats.org/markup-compatibility/2006" xmlns:aink="http://schemas.microsoft.com/office/drawing/2016/ink" xmlns:am3d="http://schemas.microsoft.com/office/drawing/2017/model3d" xmlns:o="urn:schemas-microsoft-com:office:office" xmlns:oel="http://schemas.microsoft.com/office/2019/extlst" xmlns:r="http://schemas.openxmlformats.org/officeDocument/2006/relationships" xmlns:m="http://schemas.openxmlformats.org/officeDocument/2006/math" xmlns:v="urn:schemas-microsoft-com:vml" xmlns:wp14="http://schemas.microsoft.com/office/word/2010/wordprocessingDrawing" xmlns:wp="http://schemas.openxmlformats.org/drawingml/2006/wordprocessingDrawing" xmlns:w10="urn:schemas-microsoft-com:office:word" xmlns:w="http://schemas.openxmlformats.org/wordprocessingml/2006/main" xmlns:w14="http://schemas.microsoft.com/office/word/2010/wordml" xmlns:w15="http://schemas.microsoft.com/office/word/2012/wordml" xmlns:w16cex="http://schemas.microsoft.com/office/word/2018/wordml/cex" xmlns:w16cid="http://schemas.microsoft.com/office/word/2016/wordml/cid" xmlns:w16="http://schemas.microsoft.com/office/word/2018/wordml" xmlns:w16du="http://schemas.microsoft.com/office/word/2023/wordml/word16du" xmlns:w16sdtdh="http://schemas.microsoft.com/office/word/2020/wordml/sdtdatahash" xmlns:w16sdtfl="http://schemas.microsoft.com/office/word/2024/wordml/sdtformatlock" xmlns:w16se="http://schemas.microsoft.com/office/word/2015/wordml/symex" xmlns:wpg="http://schemas.microsoft.com/office/word/2010/wordprocessingGroup" xmlns:wpi="http://schemas.microsoft.com/office/word/2010/wordprocessingInk" xmlns:wne="http://schemas.microsoft.com/office/word/2006/wordml" xmlns:wps="http://schemas.microsoft.com/office/word/2010/wordprocessingShape" mc:Ignorable="w14 w15 w16se w16cid w16 w16cex w16sdtdh w16sdtfl w16du wp14">
+  <w:p>
+    <w:pPr>
+      <w:pStyle w:val="Footer"/>
+      <w:tabs>
+        <w:tab w:val="center" w:pos="4513"/>
+        <w:tab w:val="right" w:pos="9026"/>
+      </w:tabs>
+    </w:pPr>
+    <w:r>
+      <w:t>Copyright © 2025</w:t>
+    </w:r>
+  </w:p>
+</w:ftr>
+</file>
+
+<file path=word/footnotes.xml><?xml version="1.0" encoding="utf-8"?>
+<w:footnotes xmlns:wpc="http://schemas.microsoft.com/office/word/2010/wordprocessingCanvas" xmlns:cx="http://schemas.microsoft.com/office/drawing/2014/chartex" xmlns:cx1="http://schemas.microsoft.com/office/drawing/2015/9/8/chartex" xmlns:cx2="http://schemas.microsoft.com/office/drawing/2015/10/21/chartex" xmlns:cx3="http://schemas.microsoft.com/office/drawing/2016/5/9/chartex" xmlns:cx4="http://schemas.microsoft.com/office/drawing/2016/5/10/chartex" xmlns:cx5="http://schemas.microsoft.com/office/drawing/2016/5/11/chartex" xmlns:cx6="http://schemas.microsoft.com/office/drawing/2016/5/12/chartex" xmlns:cx7="http://schemas.microsoft.com/office/drawing/2016/5/13/chartex" xmlns:cx8="http://schemas.microsoft.com/office/drawing/2016/5/14/chartex" xmlns:mc="http://schemas.openxmlformats.org/markup-compatibility/2006" xmlns:aink="http://schemas.microsoft.com/office/drawing/2016/ink" xmlns:am3d="http://schemas.microsoft.com/office/drawing/2017/model3d" xmlns:o="urn:schemas-microsoft-com:office:office" xmlns:oel="http://schemas.microsoft.com/office/2019/extlst" xmlns:r="http://schemas.openxmlformats.org/officeDocument/2006/relationships" xmlns:m="http://schemas.openxmlformats.org/officeDocument/2006/math" xmlns:v="urn:schemas-microsoft-com:vml" xmlns:wp14="http://schemas.microsoft.com/office/word/2010/wordprocessingDrawing" xmlns:wp="http://schemas.openxmlformats.org/drawingml/2006/wordprocessingDrawing" xmlns:w10="urn:schemas-microsoft-com:office:word" xmlns:w="http://schemas.openxmlformats.org/wordprocessingml/2006/main" xmlns:w14="http://schemas.microsoft.com/office/word/2010/wordml" xmlns:w15="http://schemas.microsoft.com/office/word/2012/wordml" xmlns:w16cex="http://schemas.microsoft.com/office/word/2018/wordml/cex" xmlns:w16cid="http://schemas.microsoft.com/office/word/2016/wordml/cid" xmlns:w16="http://schemas.microsoft.com/office/word/2018/wordml" xmlns:w16du="http://schemas.microsoft.com/office/word/2023/wordml/word16du" xmlns:w16sdtdh="http://schemas.microsoft.com/office/word/2020/wordml/sdtdatahash" xmlns:w16sdtfl="http://schemas.microsoft.com/office/word/2024/wordml/sdtformatlock" xmlns:w16se="http://schemas.microsoft.com/office/word/2015/wordml/symex" xmlns:wpg="http://schemas.microsoft.com/office/word/2010/wordprocessingGroup" xmlns:wpi="http://schemas.microsoft.com/office/word/2010/wordprocessingInk" xmlns:wne="http://schemas.microsoft.com/office/word/2006/wordml" xmlns:wps="http://schemas.microsoft.com/office/word/2010/wordprocessingShape" mc:Ignorable="w14 w15 w16se w16cid w16 w16cex w16sdtdh w16sdtfl w16du wp14">
+  <w:footnote w:type="separator" w:id="-1">
+    <w:p>
+      <w:pPr>
+        <w:spacing w:after="0" w:line="240" w:lineRule="auto"/>
+      </w:pPr>
+      <w:r>
+        <w:separator/>
+      </w:r>
+    </w:p>
+  </w:footnote>
+  <w:footnote w:type="continuationSeparator" w:id="0">
+    <w:p>
+      <w:pPr>
+        <w:spacing w:after="0" w:line="240" w:lineRule="auto"/>
+      </w:pPr>
+      <w:r>
+        <w:continuationSeparator/>
+      </w:r>
+    </w:p>
+  </w:footnote>
+</w:footnotes>
 </file>
 
 <file path=word/numbering.xml><?xml version="1.0" encoding="utf-8"?>
@@ -2391,7 +3749,7 @@
     <w:lsdException w:name="footnote text" w:semiHidden="1" w:unhideWhenUsed="1"/>
     <w:lsdException w:name="annotation text" w:semiHidden="1" w:unhideWhenUsed="1"/>
     <w:lsdException w:name="header" w:semiHidden="1" w:unhideWhenUsed="1"/>
-    <w:lsdException w:name="footer" w:semiHidden="1" w:unhideWhenUsed="1"/>
+    <w:lsdException w:name="footer" w:semiHidden="1" w:uiPriority="0" w:unhideWhenUsed="1"/>
     <w:lsdException w:name="index heading" w:semiHidden="1" w:unhideWhenUsed="1"/>
     <w:lsdException w:name="caption" w:semiHidden="1" w:uiPriority="35" w:unhideWhenUsed="1" w:qFormat="1"/>
     <w:lsdException w:name="table of figures" w:semiHidden="1" w:unhideWhenUsed="1"/>
@@ -2997,7 +4355,6 @@
     <w:name w:val="footer"/>
     <w:basedOn w:val="Normal"/>
     <w:link w:val="FooterChar"/>
-    <w:uiPriority w:val="99"/>
     <w:unhideWhenUsed/>
     <w:rsid w:val="00E618BF"/>
     <w:pPr>
@@ -3012,7 +4369,6 @@
     <w:name w:val="Footer Char"/>
     <w:basedOn w:val="DefaultParagraphFont"/>
     <w:link w:val="Footer"/>
-    <w:uiPriority w:val="99"/>
     <w:rsid w:val="00E618BF"/>
   </w:style>
   <w:style w:type="paragraph" w:styleId="NoSpacing">

</xml_diff>